<commit_message>
ver 0.2 updated map & 4 terrain units
</commit_message>
<xml_diff>
--- a/map/doc/images/Game_Notes.docx
+++ b/map/doc/images/Game_Notes.docx
@@ -341,30 +341,66 @@
         </w:numPr>
         <w:spacing w:after="0" w:line="240" w:lineRule="auto"/>
         <w:rPr>
-          <w:sz w:val="20"/>
-          <w:szCs w:val="20"/>
-        </w:rPr>
-      </w:pPr>
-      <w:r>
-        <w:rPr>
-          <w:sz w:val="20"/>
-          <w:szCs w:val="20"/>
-        </w:rPr>
-        <w:t>2 sides</w:t>
-      </w:r>
-      <w:r>
-        <w:rPr>
-          <w:sz w:val="20"/>
-          <w:szCs w:val="20"/>
-        </w:rPr>
-        <w:t xml:space="preserve"> in the Arena</w:t>
-      </w:r>
-      <w:r>
-        <w:rPr>
-          <w:sz w:val="20"/>
-          <w:szCs w:val="20"/>
-        </w:rPr>
-        <w:t xml:space="preserve"> with their own Spawning Points</w:t>
+          <w:color w:val="FF0000"/>
+          <w:sz w:val="20"/>
+          <w:szCs w:val="20"/>
+        </w:rPr>
+      </w:pPr>
+      <w:r>
+        <w:rPr>
+          <w:color w:val="FF0000"/>
+          <w:sz w:val="20"/>
+          <w:szCs w:val="20"/>
+        </w:rPr>
+        <w:t xml:space="preserve">Terrain units, see table below, </w:t>
+      </w:r>
+      <w:r>
+        <w:rPr>
+          <w:color w:val="FF0000"/>
+          <w:sz w:val="20"/>
+          <w:szCs w:val="20"/>
+        </w:rPr>
+        <w:t>r</w:t>
+      </w:r>
+      <w:r>
+        <w:rPr>
+          <w:rFonts w:eastAsia="Times New Roman" w:cstheme="minorHAnsi"/>
+          <w:color w:val="FF0000"/>
+          <w:sz w:val="20"/>
+          <w:szCs w:val="20"/>
+          <w:lang w:eastAsia="en-GB"/>
+        </w:rPr>
+        <w:t xml:space="preserve">educes the owners </w:t>
+      </w:r>
+      <w:r>
+        <w:rPr>
+          <w:rFonts w:eastAsia="Times New Roman" w:cstheme="minorHAnsi"/>
+          <w:color w:val="FF0000"/>
+          <w:sz w:val="20"/>
+          <w:szCs w:val="20"/>
+          <w:lang w:eastAsia="en-GB"/>
+        </w:rPr>
+        <w:t>hex</w:t>
+      </w:r>
+      <w:r>
+        <w:rPr>
+          <w:rFonts w:eastAsia="Times New Roman" w:cstheme="minorHAnsi"/>
+          <w:color w:val="FF0000"/>
+          <w:sz w:val="20"/>
+          <w:szCs w:val="20"/>
+          <w:lang w:eastAsia="en-GB"/>
+        </w:rPr>
+        <w:t xml:space="preserve"> by 0-4</w:t>
+      </w:r>
+      <w:r>
+        <w:rPr>
+          <w:rFonts w:eastAsia="Times New Roman" w:cstheme="minorHAnsi"/>
+          <w:color w:val="FF0000"/>
+          <w:sz w:val="20"/>
+          <w:szCs w:val="20"/>
+          <w:lang w:eastAsia="en-GB"/>
+        </w:rPr>
+        <w:t xml:space="preserve"> stacking</w:t>
       </w:r>
     </w:p>
     <w:p>
@@ -385,30 +421,21 @@
           <w:sz w:val="20"/>
           <w:szCs w:val="20"/>
         </w:rPr>
-        <w:t xml:space="preserve">Pick from </w:t>
-      </w:r>
-      <w:r>
-        <w:rPr>
-          <w:sz w:val="20"/>
-          <w:szCs w:val="20"/>
-        </w:rPr>
-        <w:t xml:space="preserve">7 heroes, Archer, Barbarian, Priest, Rogue, </w:t>
-      </w:r>
-      <w:proofErr w:type="spellStart"/>
-      <w:r>
-        <w:rPr>
-          <w:sz w:val="20"/>
-          <w:szCs w:val="20"/>
-        </w:rPr>
-        <w:t>Summoner</w:t>
-      </w:r>
-      <w:proofErr w:type="spellEnd"/>
-      <w:r>
-        <w:rPr>
-          <w:sz w:val="20"/>
-          <w:szCs w:val="20"/>
-        </w:rPr>
-        <w:t>, Warrior, Wizard</w:t>
+        <w:t>2 sides</w:t>
+      </w:r>
+      <w:r>
+        <w:rPr>
+          <w:sz w:val="20"/>
+          <w:szCs w:val="20"/>
+        </w:rPr>
+        <w:t xml:space="preserve"> in the Arena</w:t>
+      </w:r>
+      <w:r>
+        <w:rPr>
+          <w:sz w:val="20"/>
+          <w:szCs w:val="20"/>
+        </w:rPr>
+        <w:t xml:space="preserve"> with their own Spawning Points</w:t>
       </w:r>
     </w:p>
     <w:p>
@@ -429,35 +456,30 @@
           <w:sz w:val="20"/>
           <w:szCs w:val="20"/>
         </w:rPr>
-        <w:t xml:space="preserve">At game </w:t>
-      </w:r>
-      <w:r>
-        <w:rPr>
-          <w:sz w:val="20"/>
-          <w:szCs w:val="20"/>
-        </w:rPr>
-        <w:t xml:space="preserve">start you can </w:t>
-      </w:r>
-      <w:r>
-        <w:rPr>
-          <w:sz w:val="20"/>
-          <w:szCs w:val="20"/>
-        </w:rPr>
-        <w:t xml:space="preserve">only </w:t>
-      </w:r>
-      <w:r>
-        <w:rPr>
-          <w:sz w:val="20"/>
-          <w:szCs w:val="20"/>
-        </w:rPr>
-        <w:t>have 4 heroes and only one of each</w:t>
-      </w:r>
-      <w:r>
-        <w:rPr>
-          <w:sz w:val="20"/>
-          <w:szCs w:val="20"/>
-        </w:rPr>
-        <w:t xml:space="preserve"> type</w:t>
+        <w:t xml:space="preserve">Pick from </w:t>
+      </w:r>
+      <w:r>
+        <w:rPr>
+          <w:sz w:val="20"/>
+          <w:szCs w:val="20"/>
+        </w:rPr>
+        <w:t xml:space="preserve">7 heroes, Archer, Barbarian, Priest, Rogue, </w:t>
+      </w:r>
+      <w:proofErr w:type="spellStart"/>
+      <w:r>
+        <w:rPr>
+          <w:sz w:val="20"/>
+          <w:szCs w:val="20"/>
+        </w:rPr>
+        <w:t>Summoner</w:t>
+      </w:r>
+      <w:proofErr w:type="spellEnd"/>
+      <w:r>
+        <w:rPr>
+          <w:sz w:val="20"/>
+          <w:szCs w:val="20"/>
+        </w:rPr>
+        <w:t>, Warrior, Wizard</w:t>
       </w:r>
     </w:p>
     <w:p>
@@ -478,7 +500,35 @@
           <w:sz w:val="20"/>
           <w:szCs w:val="20"/>
         </w:rPr>
-        <w:t>The first wound reduces a heroes movement by 1</w:t>
+        <w:t xml:space="preserve">At game </w:t>
+      </w:r>
+      <w:r>
+        <w:rPr>
+          <w:sz w:val="20"/>
+          <w:szCs w:val="20"/>
+        </w:rPr>
+        <w:t xml:space="preserve">start you can </w:t>
+      </w:r>
+      <w:r>
+        <w:rPr>
+          <w:sz w:val="20"/>
+          <w:szCs w:val="20"/>
+        </w:rPr>
+        <w:t xml:space="preserve">only </w:t>
+      </w:r>
+      <w:r>
+        <w:rPr>
+          <w:sz w:val="20"/>
+          <w:szCs w:val="20"/>
+        </w:rPr>
+        <w:t>have 4 heroes and only one of each</w:t>
+      </w:r>
+      <w:r>
+        <w:rPr>
+          <w:sz w:val="20"/>
+          <w:szCs w:val="20"/>
+        </w:rPr>
+        <w:t xml:space="preserve"> type</w:t>
       </w:r>
     </w:p>
     <w:p>
@@ -499,28 +549,7 @@
           <w:sz w:val="20"/>
           <w:szCs w:val="20"/>
         </w:rPr>
-        <w:t xml:space="preserve">Each wound a hero takes, </w:t>
-      </w:r>
-      <w:r>
-        <w:rPr>
-          <w:sz w:val="20"/>
-          <w:szCs w:val="20"/>
-        </w:rPr>
-        <w:t xml:space="preserve">usually </w:t>
-      </w:r>
-      <w:r>
-        <w:rPr>
-          <w:sz w:val="20"/>
-          <w:szCs w:val="20"/>
-        </w:rPr>
-        <w:t>reduces their Attack &amp; Defence</w:t>
-      </w:r>
-      <w:r>
-        <w:rPr>
-          <w:sz w:val="20"/>
-          <w:szCs w:val="20"/>
-        </w:rPr>
-        <w:t xml:space="preserve"> by one</w:t>
+        <w:t>The first wound reduces a heroes movement by 1</w:t>
       </w:r>
     </w:p>
     <w:p>
@@ -541,56 +570,28 @@
           <w:sz w:val="20"/>
           <w:szCs w:val="20"/>
         </w:rPr>
-        <w:t xml:space="preserve">A Priest </w:t>
-      </w:r>
-      <w:r>
-        <w:rPr>
-          <w:sz w:val="20"/>
-          <w:szCs w:val="20"/>
-        </w:rPr>
-        <w:t xml:space="preserve">and </w:t>
-      </w:r>
-      <w:r>
-        <w:rPr>
-          <w:sz w:val="20"/>
-          <w:szCs w:val="20"/>
-        </w:rPr>
-        <w:t xml:space="preserve">Healing Well can heal one hero and usually increase </w:t>
-      </w:r>
-      <w:r>
-        <w:rPr>
-          <w:sz w:val="20"/>
-          <w:szCs w:val="20"/>
-        </w:rPr>
-        <w:t>Attack</w:t>
-      </w:r>
-      <w:r>
-        <w:rPr>
-          <w:sz w:val="20"/>
-          <w:szCs w:val="20"/>
-        </w:rPr>
-        <w:t xml:space="preserve">, </w:t>
-      </w:r>
-      <w:r>
-        <w:rPr>
-          <w:sz w:val="20"/>
-          <w:szCs w:val="20"/>
-        </w:rPr>
-        <w:t>Defence</w:t>
-      </w:r>
-      <w:r>
-        <w:rPr>
-          <w:sz w:val="20"/>
-          <w:szCs w:val="20"/>
-        </w:rPr>
-        <w:t xml:space="preserve"> &amp; movement by one</w:t>
-      </w:r>
-      <w:r>
-        <w:rPr>
-          <w:sz w:val="20"/>
-          <w:szCs w:val="20"/>
-        </w:rPr>
-        <w:t>, this happens just before the Purchase Phase.</w:t>
+        <w:t xml:space="preserve">Each wound a hero takes, </w:t>
+      </w:r>
+      <w:r>
+        <w:rPr>
+          <w:sz w:val="20"/>
+          <w:szCs w:val="20"/>
+        </w:rPr>
+        <w:t xml:space="preserve">usually </w:t>
+      </w:r>
+      <w:r>
+        <w:rPr>
+          <w:sz w:val="20"/>
+          <w:szCs w:val="20"/>
+        </w:rPr>
+        <w:t>reduces their Attack &amp; Defence</w:t>
+      </w:r>
+      <w:r>
+        <w:rPr>
+          <w:sz w:val="20"/>
+          <w:szCs w:val="20"/>
+        </w:rPr>
+        <w:t xml:space="preserve"> by one</w:t>
       </w:r>
     </w:p>
     <w:p>
@@ -611,35 +612,56 @@
           <w:sz w:val="20"/>
           <w:szCs w:val="20"/>
         </w:rPr>
-        <w:t xml:space="preserve">Wounds remaining are shown </w:t>
-      </w:r>
-      <w:r>
-        <w:rPr>
-          <w:sz w:val="20"/>
-          <w:szCs w:val="20"/>
-        </w:rPr>
-        <w:t xml:space="preserve">as </w:t>
-      </w:r>
-      <w:r>
-        <w:rPr>
-          <w:sz w:val="20"/>
-          <w:szCs w:val="20"/>
-        </w:rPr>
-        <w:t xml:space="preserve">red </w:t>
-      </w:r>
-      <w:r>
-        <w:rPr>
-          <w:sz w:val="20"/>
-          <w:szCs w:val="20"/>
-        </w:rPr>
-        <w:t xml:space="preserve">bars </w:t>
-      </w:r>
-      <w:r>
-        <w:rPr>
-          <w:sz w:val="20"/>
-          <w:szCs w:val="20"/>
-        </w:rPr>
-        <w:t>at the bottom of the unit icon</w:t>
+        <w:t xml:space="preserve">A Priest </w:t>
+      </w:r>
+      <w:r>
+        <w:rPr>
+          <w:sz w:val="20"/>
+          <w:szCs w:val="20"/>
+        </w:rPr>
+        <w:t xml:space="preserve">and </w:t>
+      </w:r>
+      <w:r>
+        <w:rPr>
+          <w:sz w:val="20"/>
+          <w:szCs w:val="20"/>
+        </w:rPr>
+        <w:t xml:space="preserve">Healing Well can heal one hero and usually increase </w:t>
+      </w:r>
+      <w:r>
+        <w:rPr>
+          <w:sz w:val="20"/>
+          <w:szCs w:val="20"/>
+        </w:rPr>
+        <w:t>Attack</w:t>
+      </w:r>
+      <w:r>
+        <w:rPr>
+          <w:sz w:val="20"/>
+          <w:szCs w:val="20"/>
+        </w:rPr>
+        <w:t xml:space="preserve">, </w:t>
+      </w:r>
+      <w:r>
+        <w:rPr>
+          <w:sz w:val="20"/>
+          <w:szCs w:val="20"/>
+        </w:rPr>
+        <w:t>Defence</w:t>
+      </w:r>
+      <w:r>
+        <w:rPr>
+          <w:sz w:val="20"/>
+          <w:szCs w:val="20"/>
+        </w:rPr>
+        <w:t xml:space="preserve"> &amp; movement by one</w:t>
+      </w:r>
+      <w:r>
+        <w:rPr>
+          <w:sz w:val="20"/>
+          <w:szCs w:val="20"/>
+        </w:rPr>
+        <w:t>, this happens just before the Purchase Phase.</w:t>
       </w:r>
     </w:p>
     <w:p>
@@ -660,6 +682,55 @@
           <w:sz w:val="20"/>
           <w:szCs w:val="20"/>
         </w:rPr>
+        <w:t xml:space="preserve">Wounds remaining are shown </w:t>
+      </w:r>
+      <w:r>
+        <w:rPr>
+          <w:sz w:val="20"/>
+          <w:szCs w:val="20"/>
+        </w:rPr>
+        <w:t xml:space="preserve">as </w:t>
+      </w:r>
+      <w:r>
+        <w:rPr>
+          <w:sz w:val="20"/>
+          <w:szCs w:val="20"/>
+        </w:rPr>
+        <w:t xml:space="preserve">red </w:t>
+      </w:r>
+      <w:r>
+        <w:rPr>
+          <w:sz w:val="20"/>
+          <w:szCs w:val="20"/>
+        </w:rPr>
+        <w:t xml:space="preserve">bars </w:t>
+      </w:r>
+      <w:r>
+        <w:rPr>
+          <w:sz w:val="20"/>
+          <w:szCs w:val="20"/>
+        </w:rPr>
+        <w:t>at the bottom of the unit icon</w:t>
+      </w:r>
+    </w:p>
+    <w:p>
+      <w:pPr>
+        <w:pStyle w:val="ListParagraph"/>
+        <w:numPr>
+          <w:ilvl w:val="0"/>
+          <w:numId w:val="5"/>
+        </w:numPr>
+        <w:spacing w:after="0" w:line="240" w:lineRule="auto"/>
+        <w:rPr>
+          <w:sz w:val="20"/>
+          <w:szCs w:val="20"/>
+        </w:rPr>
+      </w:pPr>
+      <w:r>
+        <w:rPr>
+          <w:sz w:val="20"/>
+          <w:szCs w:val="20"/>
+        </w:rPr>
         <w:t xml:space="preserve">There are only </w:t>
       </w:r>
       <w:r>
@@ -1131,8 +1202,6 @@
         </w:rPr>
         <w:t>Archer</w:t>
       </w:r>
-      <w:bookmarkStart w:id="0" w:name="_GoBack"/>
-      <w:bookmarkEnd w:id="0"/>
     </w:p>
     <w:p>
       <w:pPr>
@@ -6526,171 +6595,706 @@
         </w:rPr>
       </w:pPr>
     </w:p>
-    <w:p>
-      <w:pPr>
-        <w:spacing w:after="0" w:line="240" w:lineRule="auto"/>
-        <w:rPr>
-          <w:rFonts w:eastAsia="Times New Roman" w:cstheme="minorHAnsi"/>
-          <w:b/>
-          <w:sz w:val="20"/>
-          <w:szCs w:val="20"/>
-          <w:lang w:eastAsia="en-GB"/>
-        </w:rPr>
-      </w:pPr>
-      <w:r>
-        <w:rPr>
-          <w:rFonts w:eastAsia="Times New Roman" w:cstheme="minorHAnsi"/>
-          <w:b/>
-          <w:sz w:val="20"/>
-          <w:szCs w:val="20"/>
-          <w:lang w:eastAsia="en-GB"/>
-        </w:rPr>
-        <w:t>Territory Effects:</w:t>
-      </w:r>
-    </w:p>
-    <w:p>
-      <w:pPr>
-        <w:pStyle w:val="ListParagraph"/>
-        <w:numPr>
-          <w:ilvl w:val="0"/>
-          <w:numId w:val="10"/>
-        </w:numPr>
-        <w:tabs>
-          <w:tab w:val="clear" w:pos="360"/>
-        </w:tabs>
-        <w:spacing w:after="0" w:line="240" w:lineRule="auto"/>
-        <w:rPr>
-          <w:rFonts w:eastAsia="Times New Roman" w:cstheme="minorHAnsi"/>
-          <w:sz w:val="20"/>
-          <w:szCs w:val="20"/>
-          <w:lang w:eastAsia="en-GB"/>
-        </w:rPr>
-      </w:pPr>
-      <w:r>
-        <w:rPr>
-          <w:rFonts w:eastAsia="Times New Roman" w:cstheme="minorHAnsi"/>
-          <w:sz w:val="20"/>
-          <w:szCs w:val="20"/>
-          <w:lang w:eastAsia="en-GB"/>
-        </w:rPr>
-        <w:t>Healing Well</w:t>
-      </w:r>
-      <w:r>
-        <w:rPr>
-          <w:rFonts w:eastAsia="Times New Roman" w:cstheme="minorHAnsi"/>
-          <w:sz w:val="20"/>
-          <w:szCs w:val="20"/>
-          <w:lang w:eastAsia="en-GB"/>
-        </w:rPr>
-        <w:t xml:space="preserve"> – heals 1 hit-</w:t>
-      </w:r>
-      <w:r>
-        <w:rPr>
-          <w:rFonts w:eastAsia="Times New Roman" w:cstheme="minorHAnsi"/>
-          <w:sz w:val="20"/>
-          <w:szCs w:val="20"/>
-          <w:lang w:eastAsia="en-GB"/>
-        </w:rPr>
-        <w:t>point of</w:t>
-      </w:r>
-      <w:r>
-        <w:rPr>
-          <w:rFonts w:eastAsia="Times New Roman" w:cstheme="minorHAnsi"/>
-          <w:sz w:val="20"/>
-          <w:szCs w:val="20"/>
-          <w:lang w:eastAsia="en-GB"/>
-        </w:rPr>
-        <w:t xml:space="preserve"> a wounded friendly unit in the same hex, just before the purchase phase.</w:t>
-      </w:r>
-    </w:p>
-    <w:p>
-      <w:pPr>
-        <w:pStyle w:val="ListParagraph"/>
-        <w:numPr>
-          <w:ilvl w:val="0"/>
-          <w:numId w:val="10"/>
-        </w:numPr>
-        <w:tabs>
-          <w:tab w:val="clear" w:pos="360"/>
-        </w:tabs>
-        <w:spacing w:after="0" w:line="240" w:lineRule="auto"/>
-        <w:rPr>
-          <w:rFonts w:eastAsia="Times New Roman" w:cstheme="minorHAnsi"/>
-          <w:b/>
-          <w:sz w:val="20"/>
-          <w:szCs w:val="20"/>
-          <w:lang w:eastAsia="en-GB"/>
-        </w:rPr>
-      </w:pPr>
-      <w:r>
-        <w:rPr>
-          <w:rFonts w:eastAsia="Times New Roman" w:cstheme="minorHAnsi"/>
-          <w:sz w:val="20"/>
-          <w:szCs w:val="20"/>
-          <w:lang w:eastAsia="en-GB"/>
-        </w:rPr>
-        <w:t>Spawn Point</w:t>
-      </w:r>
-      <w:r>
-        <w:rPr>
-          <w:rFonts w:eastAsia="Times New Roman" w:cstheme="minorHAnsi"/>
-          <w:sz w:val="20"/>
-          <w:szCs w:val="20"/>
-          <w:lang w:eastAsia="en-GB"/>
-        </w:rPr>
-        <w:t xml:space="preserve"> – place a newly bought hero in this hex, </w:t>
-      </w:r>
-      <w:r>
-        <w:rPr>
-          <w:rFonts w:eastAsia="Times New Roman" w:cstheme="minorHAnsi"/>
-          <w:b/>
-          <w:sz w:val="20"/>
-          <w:szCs w:val="20"/>
-          <w:lang w:eastAsia="en-GB"/>
-        </w:rPr>
-        <w:t>if you don’t own a Spawn-</w:t>
-      </w:r>
-      <w:r>
-        <w:rPr>
-          <w:rFonts w:eastAsia="Times New Roman" w:cstheme="minorHAnsi"/>
-          <w:b/>
-          <w:sz w:val="20"/>
-          <w:szCs w:val="20"/>
-          <w:lang w:eastAsia="en-GB"/>
-        </w:rPr>
-        <w:t xml:space="preserve">Point you cannot place a </w:t>
-      </w:r>
-      <w:r>
-        <w:rPr>
-          <w:rFonts w:eastAsia="Times New Roman" w:cstheme="minorHAnsi"/>
-          <w:b/>
-          <w:sz w:val="20"/>
-          <w:szCs w:val="20"/>
-          <w:lang w:eastAsia="en-GB"/>
-        </w:rPr>
-        <w:t xml:space="preserve">new </w:t>
-      </w:r>
-      <w:r>
-        <w:rPr>
-          <w:rFonts w:eastAsia="Times New Roman" w:cstheme="minorHAnsi"/>
-          <w:b/>
-          <w:sz w:val="20"/>
-          <w:szCs w:val="20"/>
-          <w:lang w:eastAsia="en-GB"/>
-        </w:rPr>
-        <w:t>hero</w:t>
-      </w:r>
-      <w:r>
-        <w:rPr>
-          <w:rFonts w:eastAsia="Times New Roman" w:cstheme="minorHAnsi"/>
-          <w:b/>
-          <w:sz w:val="20"/>
-          <w:szCs w:val="20"/>
-          <w:lang w:eastAsia="en-GB"/>
-        </w:rPr>
-        <w:t>.</w:t>
-      </w:r>
-    </w:p>
+    <w:tbl>
+      <w:tblPr>
+        <w:tblStyle w:val="LightShading"/>
+        <w:tblW w:w="7423" w:type="dxa"/>
+        <w:tblLook w:val="04A0" w:firstRow="1" w:lastRow="0" w:firstColumn="1" w:lastColumn="0" w:noHBand="0" w:noVBand="1"/>
+      </w:tblPr>
+      <w:tblGrid>
+        <w:gridCol w:w="1475"/>
+        <w:gridCol w:w="567"/>
+        <w:gridCol w:w="5381"/>
+      </w:tblGrid>
+      <w:tr>
+        <w:trPr>
+          <w:cnfStyle w:val="100000000000" w:firstRow="1" w:lastRow="0" w:firstColumn="0" w:lastColumn="0" w:oddVBand="0" w:evenVBand="0" w:oddHBand="0" w:evenHBand="0" w:firstRowFirstColumn="0" w:firstRowLastColumn="0" w:lastRowFirstColumn="0" w:lastRowLastColumn="0"/>
+        </w:trPr>
+        <w:tc>
+          <w:tcPr>
+            <w:cnfStyle w:val="001000000000" w:firstRow="0" w:lastRow="0" w:firstColumn="1" w:lastColumn="0" w:oddVBand="0" w:evenVBand="0" w:oddHBand="0" w:evenHBand="0" w:firstRowFirstColumn="0" w:firstRowLastColumn="0" w:lastRowFirstColumn="0" w:lastRowLastColumn="0"/>
+            <w:tcW w:w="1475" w:type="dxa"/>
+            <w:tcMar>
+              <w:left w:w="57" w:type="dxa"/>
+              <w:right w:w="57" w:type="dxa"/>
+            </w:tcMar>
+          </w:tcPr>
+          <w:p>
+            <w:pPr>
+              <w:rPr>
+                <w:rFonts w:eastAsia="Times New Roman" w:cstheme="minorHAnsi"/>
+                <w:color w:val="FF0000"/>
+                <w:sz w:val="20"/>
+                <w:szCs w:val="20"/>
+                <w:lang w:eastAsia="en-GB"/>
+              </w:rPr>
+            </w:pPr>
+            <w:r>
+              <w:rPr>
+                <w:rFonts w:eastAsia="Times New Roman" w:cstheme="minorHAnsi"/>
+                <w:color w:val="FF0000"/>
+                <w:sz w:val="20"/>
+                <w:szCs w:val="20"/>
+                <w:lang w:eastAsia="en-GB"/>
+              </w:rPr>
+              <w:t>TERRAIN UNITS</w:t>
+            </w:r>
+          </w:p>
+        </w:tc>
+        <w:tc>
+          <w:tcPr>
+            <w:tcW w:w="567" w:type="dxa"/>
+            <w:tcMar>
+              <w:left w:w="57" w:type="dxa"/>
+              <w:right w:w="57" w:type="dxa"/>
+            </w:tcMar>
+          </w:tcPr>
+          <w:p>
+            <w:pPr>
+              <w:jc w:val="center"/>
+              <w:cnfStyle w:val="100000000000" w:firstRow="1" w:lastRow="0" w:firstColumn="0" w:lastColumn="0" w:oddVBand="0" w:evenVBand="0" w:oddHBand="0" w:evenHBand="0" w:firstRowFirstColumn="0" w:firstRowLastColumn="0" w:lastRowFirstColumn="0" w:lastRowLastColumn="0"/>
+              <w:rPr>
+                <w:rFonts w:eastAsia="Times New Roman" w:cstheme="minorHAnsi"/>
+                <w:color w:val="FF0000"/>
+                <w:sz w:val="20"/>
+                <w:szCs w:val="20"/>
+                <w:lang w:eastAsia="en-GB"/>
+              </w:rPr>
+            </w:pPr>
+            <w:r>
+              <w:rPr>
+                <w:rFonts w:eastAsia="Times New Roman" w:cstheme="minorHAnsi"/>
+                <w:color w:val="FF0000"/>
+                <w:sz w:val="20"/>
+                <w:szCs w:val="20"/>
+                <w:lang w:eastAsia="en-GB"/>
+              </w:rPr>
+              <w:t>Stack</w:t>
+            </w:r>
+          </w:p>
+        </w:tc>
+        <w:tc>
+          <w:tcPr>
+            <w:tcW w:w="5381" w:type="dxa"/>
+            <w:tcMar>
+              <w:left w:w="57" w:type="dxa"/>
+              <w:right w:w="57" w:type="dxa"/>
+            </w:tcMar>
+          </w:tcPr>
+          <w:p>
+            <w:pPr>
+              <w:cnfStyle w:val="100000000000" w:firstRow="1" w:lastRow="0" w:firstColumn="0" w:lastColumn="0" w:oddVBand="0" w:evenVBand="0" w:oddHBand="0" w:evenHBand="0" w:firstRowFirstColumn="0" w:firstRowLastColumn="0" w:lastRowFirstColumn="0" w:lastRowLastColumn="0"/>
+              <w:rPr>
+                <w:rFonts w:eastAsia="Times New Roman" w:cstheme="minorHAnsi"/>
+                <w:color w:val="FF0000"/>
+                <w:sz w:val="20"/>
+                <w:szCs w:val="20"/>
+                <w:lang w:eastAsia="en-GB"/>
+              </w:rPr>
+            </w:pPr>
+            <w:r>
+              <w:rPr>
+                <w:rFonts w:eastAsia="Times New Roman" w:cstheme="minorHAnsi"/>
+                <w:color w:val="FF0000"/>
+                <w:sz w:val="20"/>
+                <w:szCs w:val="20"/>
+                <w:lang w:eastAsia="en-GB"/>
+              </w:rPr>
+              <w:t>Notes</w:t>
+            </w:r>
+          </w:p>
+        </w:tc>
+      </w:tr>
+      <w:tr>
+        <w:tc>
+          <w:tcPr>
+            <w:cnfStyle w:val="001000000000" w:firstRow="0" w:lastRow="0" w:firstColumn="1" w:lastColumn="0" w:oddVBand="0" w:evenVBand="0" w:oddHBand="0" w:evenHBand="0" w:firstRowFirstColumn="0" w:firstRowLastColumn="0" w:lastRowFirstColumn="0" w:lastRowLastColumn="0"/>
+            <w:tcW w:w="1475" w:type="dxa"/>
+            <w:tcMar>
+              <w:left w:w="57" w:type="dxa"/>
+              <w:right w:w="57" w:type="dxa"/>
+            </w:tcMar>
+          </w:tcPr>
+          <w:p>
+            <w:pPr>
+              <w:rPr>
+                <w:rFonts w:eastAsia="Times New Roman" w:cstheme="minorHAnsi"/>
+                <w:sz w:val="20"/>
+                <w:szCs w:val="20"/>
+                <w:lang w:eastAsia="en-GB"/>
+              </w:rPr>
+            </w:pPr>
+            <w:r>
+              <w:rPr>
+                <w:rFonts w:eastAsia="Times New Roman" w:cstheme="minorHAnsi"/>
+                <w:sz w:val="20"/>
+                <w:szCs w:val="20"/>
+                <w:lang w:eastAsia="en-GB"/>
+              </w:rPr>
+              <w:t>column</w:t>
+            </w:r>
+          </w:p>
+        </w:tc>
+        <w:tc>
+          <w:tcPr>
+            <w:tcW w:w="567" w:type="dxa"/>
+            <w:tcMar>
+              <w:left w:w="57" w:type="dxa"/>
+              <w:right w:w="57" w:type="dxa"/>
+            </w:tcMar>
+          </w:tcPr>
+          <w:p>
+            <w:pPr>
+              <w:jc w:val="center"/>
+              <w:cnfStyle w:val="000000000000" w:firstRow="0" w:lastRow="0" w:firstColumn="0" w:lastColumn="0" w:oddVBand="0" w:evenVBand="0" w:oddHBand="0" w:evenHBand="0" w:firstRowFirstColumn="0" w:firstRowLastColumn="0" w:lastRowFirstColumn="0" w:lastRowLastColumn="0"/>
+              <w:rPr>
+                <w:rFonts w:eastAsia="Times New Roman" w:cstheme="minorHAnsi"/>
+                <w:sz w:val="20"/>
+                <w:szCs w:val="20"/>
+                <w:lang w:eastAsia="en-GB"/>
+              </w:rPr>
+            </w:pPr>
+            <w:r>
+              <w:rPr>
+                <w:rFonts w:eastAsia="Times New Roman" w:cstheme="minorHAnsi"/>
+                <w:sz w:val="20"/>
+                <w:szCs w:val="20"/>
+                <w:lang w:eastAsia="en-GB"/>
+              </w:rPr>
+              <w:t>1</w:t>
+            </w:r>
+          </w:p>
+        </w:tc>
+        <w:tc>
+          <w:tcPr>
+            <w:tcW w:w="5381" w:type="dxa"/>
+            <w:tcMar>
+              <w:left w:w="57" w:type="dxa"/>
+              <w:right w:w="57" w:type="dxa"/>
+            </w:tcMar>
+          </w:tcPr>
+          <w:p>
+            <w:pPr>
+              <w:cnfStyle w:val="000000000000" w:firstRow="0" w:lastRow="0" w:firstColumn="0" w:lastColumn="0" w:oddVBand="0" w:evenVBand="0" w:oddHBand="0" w:evenHBand="0" w:firstRowFirstColumn="0" w:firstRowLastColumn="0" w:lastRowFirstColumn="0" w:lastRowLastColumn="0"/>
+              <w:rPr>
+                <w:rFonts w:eastAsia="Times New Roman" w:cstheme="minorHAnsi"/>
+                <w:sz w:val="20"/>
+                <w:szCs w:val="20"/>
+                <w:lang w:eastAsia="en-GB"/>
+              </w:rPr>
+            </w:pPr>
+            <w:r>
+              <w:rPr>
+                <w:rFonts w:eastAsia="Times New Roman" w:cstheme="minorHAnsi"/>
+                <w:sz w:val="20"/>
+                <w:szCs w:val="20"/>
+                <w:lang w:eastAsia="en-GB"/>
+              </w:rPr>
+              <w:t>Reduces the owners stacking by 1.</w:t>
+            </w:r>
+            <w:bookmarkStart w:id="0" w:name="_GoBack"/>
+            <w:bookmarkEnd w:id="0"/>
+          </w:p>
+        </w:tc>
+      </w:tr>
+      <w:tr>
+        <w:trPr>
+          <w:cnfStyle w:val="000000010000" w:firstRow="0" w:lastRow="0" w:firstColumn="0" w:lastColumn="0" w:oddVBand="0" w:evenVBand="0" w:oddHBand="0" w:evenHBand="1" w:firstRowFirstColumn="0" w:firstRowLastColumn="0" w:lastRowFirstColumn="0" w:lastRowLastColumn="0"/>
+        </w:trPr>
+        <w:tc>
+          <w:tcPr>
+            <w:cnfStyle w:val="001000000000" w:firstRow="0" w:lastRow="0" w:firstColumn="1" w:lastColumn="0" w:oddVBand="0" w:evenVBand="0" w:oddHBand="0" w:evenHBand="0" w:firstRowFirstColumn="0" w:firstRowLastColumn="0" w:lastRowFirstColumn="0" w:lastRowLastColumn="0"/>
+            <w:tcW w:w="1475" w:type="dxa"/>
+            <w:tcMar>
+              <w:left w:w="57" w:type="dxa"/>
+              <w:right w:w="57" w:type="dxa"/>
+            </w:tcMar>
+          </w:tcPr>
+          <w:p>
+            <w:pPr>
+              <w:rPr>
+                <w:rFonts w:eastAsia="Times New Roman" w:cstheme="minorHAnsi"/>
+                <w:sz w:val="20"/>
+                <w:szCs w:val="20"/>
+                <w:lang w:eastAsia="en-GB"/>
+              </w:rPr>
+            </w:pPr>
+            <w:r>
+              <w:rPr>
+                <w:rFonts w:eastAsia="Times New Roman" w:cstheme="minorHAnsi"/>
+                <w:sz w:val="20"/>
+                <w:szCs w:val="20"/>
+                <w:lang w:eastAsia="en-GB"/>
+              </w:rPr>
+              <w:t>healing-well</w:t>
+            </w:r>
+          </w:p>
+        </w:tc>
+        <w:tc>
+          <w:tcPr>
+            <w:tcW w:w="567" w:type="dxa"/>
+            <w:tcMar>
+              <w:left w:w="57" w:type="dxa"/>
+              <w:right w:w="57" w:type="dxa"/>
+            </w:tcMar>
+          </w:tcPr>
+          <w:p>
+            <w:pPr>
+              <w:jc w:val="center"/>
+              <w:cnfStyle w:val="000000010000" w:firstRow="0" w:lastRow="0" w:firstColumn="0" w:lastColumn="0" w:oddVBand="0" w:evenVBand="0" w:oddHBand="0" w:evenHBand="1" w:firstRowFirstColumn="0" w:firstRowLastColumn="0" w:lastRowFirstColumn="0" w:lastRowLastColumn="0"/>
+              <w:rPr>
+                <w:rFonts w:eastAsia="Times New Roman" w:cstheme="minorHAnsi"/>
+                <w:sz w:val="20"/>
+                <w:szCs w:val="20"/>
+                <w:lang w:eastAsia="en-GB"/>
+              </w:rPr>
+            </w:pPr>
+            <w:r>
+              <w:rPr>
+                <w:rFonts w:eastAsia="Times New Roman" w:cstheme="minorHAnsi"/>
+                <w:sz w:val="20"/>
+                <w:szCs w:val="20"/>
+                <w:lang w:eastAsia="en-GB"/>
+              </w:rPr>
+              <w:t>1</w:t>
+            </w:r>
+          </w:p>
+        </w:tc>
+        <w:tc>
+          <w:tcPr>
+            <w:tcW w:w="5381" w:type="dxa"/>
+            <w:tcMar>
+              <w:left w:w="57" w:type="dxa"/>
+              <w:right w:w="57" w:type="dxa"/>
+            </w:tcMar>
+          </w:tcPr>
+          <w:p>
+            <w:pPr>
+              <w:cnfStyle w:val="000000010000" w:firstRow="0" w:lastRow="0" w:firstColumn="0" w:lastColumn="0" w:oddVBand="0" w:evenVBand="0" w:oddHBand="0" w:evenHBand="1" w:firstRowFirstColumn="0" w:firstRowLastColumn="0" w:lastRowFirstColumn="0" w:lastRowLastColumn="0"/>
+              <w:rPr>
+                <w:rFonts w:eastAsia="Times New Roman" w:cstheme="minorHAnsi"/>
+                <w:sz w:val="20"/>
+                <w:szCs w:val="20"/>
+                <w:lang w:eastAsia="en-GB"/>
+              </w:rPr>
+            </w:pPr>
+            <w:r>
+              <w:rPr>
+                <w:rFonts w:eastAsia="Times New Roman" w:cstheme="minorHAnsi"/>
+                <w:sz w:val="20"/>
+                <w:szCs w:val="20"/>
+                <w:lang w:eastAsia="en-GB"/>
+              </w:rPr>
+              <w:t>Heals a unit in the same hex after non-movement phase</w:t>
+            </w:r>
+          </w:p>
+        </w:tc>
+      </w:tr>
+      <w:tr>
+        <w:tc>
+          <w:tcPr>
+            <w:cnfStyle w:val="001000000000" w:firstRow="0" w:lastRow="0" w:firstColumn="1" w:lastColumn="0" w:oddVBand="0" w:evenVBand="0" w:oddHBand="0" w:evenHBand="0" w:firstRowFirstColumn="0" w:firstRowLastColumn="0" w:lastRowFirstColumn="0" w:lastRowLastColumn="0"/>
+            <w:tcW w:w="1475" w:type="dxa"/>
+            <w:tcMar>
+              <w:left w:w="57" w:type="dxa"/>
+              <w:right w:w="57" w:type="dxa"/>
+            </w:tcMar>
+          </w:tcPr>
+          <w:p>
+            <w:pPr>
+              <w:rPr>
+                <w:rFonts w:eastAsia="Times New Roman" w:cstheme="minorHAnsi"/>
+                <w:sz w:val="20"/>
+                <w:szCs w:val="20"/>
+                <w:lang w:eastAsia="en-GB"/>
+              </w:rPr>
+            </w:pPr>
+            <w:r>
+              <w:rPr>
+                <w:rFonts w:eastAsia="Times New Roman" w:cstheme="minorHAnsi"/>
+                <w:sz w:val="20"/>
+                <w:szCs w:val="20"/>
+                <w:lang w:eastAsia="en-GB"/>
+              </w:rPr>
+              <w:t>hill</w:t>
+            </w:r>
+          </w:p>
+        </w:tc>
+        <w:tc>
+          <w:tcPr>
+            <w:tcW w:w="567" w:type="dxa"/>
+            <w:tcMar>
+              <w:left w:w="57" w:type="dxa"/>
+              <w:right w:w="57" w:type="dxa"/>
+            </w:tcMar>
+          </w:tcPr>
+          <w:p>
+            <w:pPr>
+              <w:jc w:val="center"/>
+              <w:cnfStyle w:val="000000000000" w:firstRow="0" w:lastRow="0" w:firstColumn="0" w:lastColumn="0" w:oddVBand="0" w:evenVBand="0" w:oddHBand="0" w:evenHBand="0" w:firstRowFirstColumn="0" w:firstRowLastColumn="0" w:lastRowFirstColumn="0" w:lastRowLastColumn="0"/>
+              <w:rPr>
+                <w:rFonts w:eastAsia="Times New Roman" w:cstheme="minorHAnsi"/>
+                <w:sz w:val="20"/>
+                <w:szCs w:val="20"/>
+                <w:lang w:eastAsia="en-GB"/>
+              </w:rPr>
+            </w:pPr>
+            <w:r>
+              <w:rPr>
+                <w:rFonts w:eastAsia="Times New Roman" w:cstheme="minorHAnsi"/>
+                <w:sz w:val="20"/>
+                <w:szCs w:val="20"/>
+                <w:lang w:eastAsia="en-GB"/>
+              </w:rPr>
+              <w:t>0</w:t>
+            </w:r>
+          </w:p>
+        </w:tc>
+        <w:tc>
+          <w:tcPr>
+            <w:tcW w:w="5381" w:type="dxa"/>
+            <w:tcMar>
+              <w:left w:w="57" w:type="dxa"/>
+              <w:right w:w="57" w:type="dxa"/>
+            </w:tcMar>
+          </w:tcPr>
+          <w:p>
+            <w:pPr>
+              <w:cnfStyle w:val="000000000000" w:firstRow="0" w:lastRow="0" w:firstColumn="0" w:lastColumn="0" w:oddVBand="0" w:evenVBand="0" w:oddHBand="0" w:evenHBand="0" w:firstRowFirstColumn="0" w:firstRowLastColumn="0" w:lastRowFirstColumn="0" w:lastRowLastColumn="0"/>
+              <w:rPr>
+                <w:rFonts w:eastAsia="Times New Roman" w:cstheme="minorHAnsi"/>
+                <w:sz w:val="20"/>
+                <w:szCs w:val="20"/>
+                <w:lang w:eastAsia="en-GB"/>
+              </w:rPr>
+            </w:pPr>
+            <w:r>
+              <w:rPr>
+                <w:rFonts w:eastAsia="Times New Roman" w:cstheme="minorHAnsi"/>
+                <w:sz w:val="20"/>
+                <w:szCs w:val="20"/>
+                <w:lang w:eastAsia="en-GB"/>
+              </w:rPr>
+              <w:t>Adds 1 range to Archers-shot or Archer-Shot-1</w:t>
+            </w:r>
+          </w:p>
+        </w:tc>
+      </w:tr>
+      <w:tr>
+        <w:trPr>
+          <w:cnfStyle w:val="000000010000" w:firstRow="0" w:lastRow="0" w:firstColumn="0" w:lastColumn="0" w:oddVBand="0" w:evenVBand="0" w:oddHBand="0" w:evenHBand="1" w:firstRowFirstColumn="0" w:firstRowLastColumn="0" w:lastRowFirstColumn="0" w:lastRowLastColumn="0"/>
+        </w:trPr>
+        <w:tc>
+          <w:tcPr>
+            <w:cnfStyle w:val="001000000000" w:firstRow="0" w:lastRow="0" w:firstColumn="1" w:lastColumn="0" w:oddVBand="0" w:evenVBand="0" w:oddHBand="0" w:evenHBand="0" w:firstRowFirstColumn="0" w:firstRowLastColumn="0" w:lastRowFirstColumn="0" w:lastRowLastColumn="0"/>
+            <w:tcW w:w="1475" w:type="dxa"/>
+            <w:tcMar>
+              <w:left w:w="57" w:type="dxa"/>
+              <w:right w:w="57" w:type="dxa"/>
+            </w:tcMar>
+          </w:tcPr>
+          <w:p>
+            <w:pPr>
+              <w:rPr>
+                <w:rFonts w:eastAsia="Times New Roman" w:cstheme="minorHAnsi"/>
+                <w:sz w:val="20"/>
+                <w:szCs w:val="20"/>
+                <w:lang w:eastAsia="en-GB"/>
+              </w:rPr>
+            </w:pPr>
+            <w:r>
+              <w:rPr>
+                <w:rFonts w:eastAsia="Times New Roman" w:cstheme="minorHAnsi"/>
+                <w:sz w:val="20"/>
+                <w:szCs w:val="20"/>
+                <w:lang w:eastAsia="en-GB"/>
+              </w:rPr>
+              <w:t>impassable</w:t>
+            </w:r>
+          </w:p>
+        </w:tc>
+        <w:tc>
+          <w:tcPr>
+            <w:tcW w:w="567" w:type="dxa"/>
+            <w:tcMar>
+              <w:left w:w="57" w:type="dxa"/>
+              <w:right w:w="57" w:type="dxa"/>
+            </w:tcMar>
+          </w:tcPr>
+          <w:p>
+            <w:pPr>
+              <w:jc w:val="center"/>
+              <w:cnfStyle w:val="000000010000" w:firstRow="0" w:lastRow="0" w:firstColumn="0" w:lastColumn="0" w:oddVBand="0" w:evenVBand="0" w:oddHBand="0" w:evenHBand="1" w:firstRowFirstColumn="0" w:firstRowLastColumn="0" w:lastRowFirstColumn="0" w:lastRowLastColumn="0"/>
+              <w:rPr>
+                <w:rFonts w:eastAsia="Times New Roman" w:cstheme="minorHAnsi"/>
+                <w:sz w:val="20"/>
+                <w:szCs w:val="20"/>
+                <w:lang w:eastAsia="en-GB"/>
+              </w:rPr>
+            </w:pPr>
+            <w:r>
+              <w:rPr>
+                <w:rFonts w:eastAsia="Times New Roman" w:cstheme="minorHAnsi"/>
+                <w:sz w:val="20"/>
+                <w:szCs w:val="20"/>
+                <w:lang w:eastAsia="en-GB"/>
+              </w:rPr>
+              <w:t>4</w:t>
+            </w:r>
+          </w:p>
+        </w:tc>
+        <w:tc>
+          <w:tcPr>
+            <w:tcW w:w="5381" w:type="dxa"/>
+            <w:tcMar>
+              <w:left w:w="57" w:type="dxa"/>
+              <w:right w:w="57" w:type="dxa"/>
+            </w:tcMar>
+          </w:tcPr>
+          <w:p>
+            <w:pPr>
+              <w:cnfStyle w:val="000000010000" w:firstRow="0" w:lastRow="0" w:firstColumn="0" w:lastColumn="0" w:oddVBand="0" w:evenVBand="0" w:oddHBand="0" w:evenHBand="1" w:firstRowFirstColumn="0" w:firstRowLastColumn="0" w:lastRowFirstColumn="0" w:lastRowLastColumn="0"/>
+              <w:rPr>
+                <w:rFonts w:eastAsia="Times New Roman" w:cstheme="minorHAnsi"/>
+                <w:sz w:val="20"/>
+                <w:szCs w:val="20"/>
+                <w:lang w:eastAsia="en-GB"/>
+              </w:rPr>
+            </w:pPr>
+            <w:r>
+              <w:rPr>
+                <w:rFonts w:eastAsia="Times New Roman" w:cstheme="minorHAnsi"/>
+                <w:sz w:val="20"/>
+                <w:szCs w:val="20"/>
+                <w:lang w:eastAsia="en-GB"/>
+              </w:rPr>
+              <w:t>Impassable to all</w:t>
+            </w:r>
+          </w:p>
+        </w:tc>
+      </w:tr>
+      <w:tr>
+        <w:tc>
+          <w:tcPr>
+            <w:cnfStyle w:val="001000000000" w:firstRow="0" w:lastRow="0" w:firstColumn="1" w:lastColumn="0" w:oddVBand="0" w:evenVBand="0" w:oddHBand="0" w:evenHBand="0" w:firstRowFirstColumn="0" w:firstRowLastColumn="0" w:lastRowFirstColumn="0" w:lastRowLastColumn="0"/>
+            <w:tcW w:w="1475" w:type="dxa"/>
+            <w:tcMar>
+              <w:left w:w="57" w:type="dxa"/>
+              <w:right w:w="57" w:type="dxa"/>
+            </w:tcMar>
+          </w:tcPr>
+          <w:p>
+            <w:pPr>
+              <w:rPr>
+                <w:rFonts w:eastAsia="Times New Roman" w:cstheme="minorHAnsi"/>
+                <w:sz w:val="20"/>
+                <w:szCs w:val="20"/>
+                <w:lang w:eastAsia="en-GB"/>
+              </w:rPr>
+            </w:pPr>
+            <w:r>
+              <w:rPr>
+                <w:rFonts w:eastAsia="Times New Roman" w:cstheme="minorHAnsi"/>
+                <w:sz w:val="20"/>
+                <w:szCs w:val="20"/>
+                <w:lang w:eastAsia="en-GB"/>
+              </w:rPr>
+              <w:t>marsh</w:t>
+            </w:r>
+          </w:p>
+        </w:tc>
+        <w:tc>
+          <w:tcPr>
+            <w:tcW w:w="567" w:type="dxa"/>
+            <w:tcMar>
+              <w:left w:w="57" w:type="dxa"/>
+              <w:right w:w="57" w:type="dxa"/>
+            </w:tcMar>
+          </w:tcPr>
+          <w:p>
+            <w:pPr>
+              <w:jc w:val="center"/>
+              <w:cnfStyle w:val="000000000000" w:firstRow="0" w:lastRow="0" w:firstColumn="0" w:lastColumn="0" w:oddVBand="0" w:evenVBand="0" w:oddHBand="0" w:evenHBand="0" w:firstRowFirstColumn="0" w:firstRowLastColumn="0" w:lastRowFirstColumn="0" w:lastRowLastColumn="0"/>
+              <w:rPr>
+                <w:rFonts w:eastAsia="Times New Roman" w:cstheme="minorHAnsi"/>
+                <w:sz w:val="20"/>
+                <w:szCs w:val="20"/>
+                <w:lang w:eastAsia="en-GB"/>
+              </w:rPr>
+            </w:pPr>
+            <w:r>
+              <w:rPr>
+                <w:rFonts w:eastAsia="Times New Roman" w:cstheme="minorHAnsi"/>
+                <w:sz w:val="20"/>
+                <w:szCs w:val="20"/>
+                <w:lang w:eastAsia="en-GB"/>
+              </w:rPr>
+              <w:t>0</w:t>
+            </w:r>
+          </w:p>
+        </w:tc>
+        <w:tc>
+          <w:tcPr>
+            <w:tcW w:w="5381" w:type="dxa"/>
+            <w:tcMar>
+              <w:left w:w="57" w:type="dxa"/>
+              <w:right w:w="57" w:type="dxa"/>
+            </w:tcMar>
+          </w:tcPr>
+          <w:p>
+            <w:pPr>
+              <w:cnfStyle w:val="000000000000" w:firstRow="0" w:lastRow="0" w:firstColumn="0" w:lastColumn="0" w:oddVBand="0" w:evenVBand="0" w:oddHBand="0" w:evenHBand="0" w:firstRowFirstColumn="0" w:firstRowLastColumn="0" w:lastRowFirstColumn="0" w:lastRowLastColumn="0"/>
+              <w:rPr>
+                <w:rFonts w:eastAsia="Times New Roman" w:cstheme="minorHAnsi"/>
+                <w:sz w:val="20"/>
+                <w:szCs w:val="20"/>
+                <w:lang w:eastAsia="en-GB"/>
+              </w:rPr>
+            </w:pPr>
+            <w:r>
+              <w:rPr>
+                <w:rFonts w:eastAsia="Times New Roman" w:cstheme="minorHAnsi"/>
+                <w:sz w:val="20"/>
+                <w:szCs w:val="20"/>
+                <w:lang w:eastAsia="en-GB"/>
+              </w:rPr>
+              <w:t>Slows movement by 1 when leaving hex</w:t>
+            </w:r>
+            <w:r>
+              <w:rPr>
+                <w:rFonts w:eastAsia="Times New Roman" w:cstheme="minorHAnsi"/>
+                <w:sz w:val="20"/>
+                <w:szCs w:val="20"/>
+                <w:lang w:eastAsia="en-GB"/>
+              </w:rPr>
+              <w:t xml:space="preserve">. </w:t>
+            </w:r>
+            <w:r>
+              <w:rPr>
+                <w:rFonts w:eastAsia="Times New Roman" w:cstheme="minorHAnsi"/>
+                <w:sz w:val="20"/>
+                <w:szCs w:val="20"/>
+                <w:lang w:eastAsia="en-GB"/>
+              </w:rPr>
+              <w:t>WARNING do NOT enter with a 1 move hero</w:t>
+            </w:r>
+          </w:p>
+        </w:tc>
+      </w:tr>
+      <w:tr>
+        <w:trPr>
+          <w:cnfStyle w:val="000000010000" w:firstRow="0" w:lastRow="0" w:firstColumn="0" w:lastColumn="0" w:oddVBand="0" w:evenVBand="0" w:oddHBand="0" w:evenHBand="1" w:firstRowFirstColumn="0" w:firstRowLastColumn="0" w:lastRowFirstColumn="0" w:lastRowLastColumn="0"/>
+        </w:trPr>
+        <w:tc>
+          <w:tcPr>
+            <w:cnfStyle w:val="001000000000" w:firstRow="0" w:lastRow="0" w:firstColumn="1" w:lastColumn="0" w:oddVBand="0" w:evenVBand="0" w:oddHBand="0" w:evenHBand="0" w:firstRowFirstColumn="0" w:firstRowLastColumn="0" w:lastRowFirstColumn="0" w:lastRowLastColumn="0"/>
+            <w:tcW w:w="1475" w:type="dxa"/>
+            <w:tcMar>
+              <w:left w:w="57" w:type="dxa"/>
+              <w:right w:w="57" w:type="dxa"/>
+            </w:tcMar>
+          </w:tcPr>
+          <w:p>
+            <w:pPr>
+              <w:rPr>
+                <w:rFonts w:eastAsia="Times New Roman" w:cstheme="minorHAnsi"/>
+                <w:sz w:val="20"/>
+                <w:szCs w:val="20"/>
+                <w:lang w:eastAsia="en-GB"/>
+              </w:rPr>
+            </w:pPr>
+            <w:r>
+              <w:rPr>
+                <w:rFonts w:eastAsia="Times New Roman" w:cstheme="minorHAnsi"/>
+                <w:sz w:val="20"/>
+                <w:szCs w:val="20"/>
+                <w:lang w:eastAsia="en-GB"/>
+              </w:rPr>
+              <w:t>Spawn-point</w:t>
+            </w:r>
+          </w:p>
+        </w:tc>
+        <w:tc>
+          <w:tcPr>
+            <w:tcW w:w="567" w:type="dxa"/>
+            <w:tcMar>
+              <w:left w:w="57" w:type="dxa"/>
+              <w:right w:w="57" w:type="dxa"/>
+            </w:tcMar>
+          </w:tcPr>
+          <w:p>
+            <w:pPr>
+              <w:jc w:val="center"/>
+              <w:cnfStyle w:val="000000010000" w:firstRow="0" w:lastRow="0" w:firstColumn="0" w:lastColumn="0" w:oddVBand="0" w:evenVBand="0" w:oddHBand="0" w:evenHBand="1" w:firstRowFirstColumn="0" w:firstRowLastColumn="0" w:lastRowFirstColumn="0" w:lastRowLastColumn="0"/>
+              <w:rPr>
+                <w:rFonts w:eastAsia="Times New Roman" w:cstheme="minorHAnsi"/>
+                <w:sz w:val="20"/>
+                <w:szCs w:val="20"/>
+                <w:lang w:eastAsia="en-GB"/>
+              </w:rPr>
+            </w:pPr>
+            <w:r>
+              <w:rPr>
+                <w:rFonts w:eastAsia="Times New Roman" w:cstheme="minorHAnsi"/>
+                <w:sz w:val="20"/>
+                <w:szCs w:val="20"/>
+                <w:lang w:eastAsia="en-GB"/>
+              </w:rPr>
+              <w:t>1</w:t>
+            </w:r>
+          </w:p>
+        </w:tc>
+        <w:tc>
+          <w:tcPr>
+            <w:tcW w:w="5381" w:type="dxa"/>
+            <w:tcMar>
+              <w:left w:w="57" w:type="dxa"/>
+              <w:right w:w="57" w:type="dxa"/>
+            </w:tcMar>
+          </w:tcPr>
+          <w:p>
+            <w:pPr>
+              <w:cnfStyle w:val="000000010000" w:firstRow="0" w:lastRow="0" w:firstColumn="0" w:lastColumn="0" w:oddVBand="0" w:evenVBand="0" w:oddHBand="0" w:evenHBand="1" w:firstRowFirstColumn="0" w:firstRowLastColumn="0" w:lastRowFirstColumn="0" w:lastRowLastColumn="0"/>
+              <w:rPr>
+                <w:rFonts w:eastAsia="Times New Roman" w:cstheme="minorHAnsi"/>
+                <w:sz w:val="20"/>
+                <w:szCs w:val="20"/>
+                <w:lang w:eastAsia="en-GB"/>
+              </w:rPr>
+            </w:pPr>
+            <w:r>
+              <w:rPr>
+                <w:rFonts w:eastAsia="Times New Roman" w:cstheme="minorHAnsi"/>
+                <w:sz w:val="20"/>
+                <w:szCs w:val="20"/>
+                <w:lang w:eastAsia="en-GB"/>
+              </w:rPr>
+              <w:t xml:space="preserve">Initial deployment hex.  </w:t>
+            </w:r>
+            <w:proofErr w:type="gramStart"/>
+            <w:r>
+              <w:rPr>
+                <w:rFonts w:eastAsia="Times New Roman" w:cstheme="minorHAnsi"/>
+                <w:sz w:val="20"/>
+                <w:szCs w:val="20"/>
+                <w:lang w:eastAsia="en-GB"/>
+              </w:rPr>
+              <w:t>if</w:t>
+            </w:r>
+            <w:proofErr w:type="gramEnd"/>
+            <w:r>
+              <w:rPr>
+                <w:rFonts w:eastAsia="Times New Roman" w:cstheme="minorHAnsi"/>
+                <w:sz w:val="20"/>
+                <w:szCs w:val="20"/>
+                <w:lang w:eastAsia="en-GB"/>
+              </w:rPr>
+              <w:t xml:space="preserve"> you don’t own a Spawn-Point you cannot place a new hero.</w:t>
+            </w:r>
+          </w:p>
+        </w:tc>
+      </w:tr>
+    </w:tbl>
     <w:p>
       <w:pPr>
         <w:spacing w:after="0" w:line="240" w:lineRule="auto"/>
@@ -11529,7 +12133,7 @@
 </file>
 
 <file path=customXml/itemProps1.xml><?xml version="1.0" encoding="utf-8"?>
-<ds:datastoreItem xmlns:ds="http://schemas.openxmlformats.org/officeDocument/2006/customXml" ds:itemID="{7B728FEB-7D87-4AC6-A3C8-9633B6C65D78}">
+<ds:datastoreItem xmlns:ds="http://schemas.openxmlformats.org/officeDocument/2006/customXml" ds:itemID="{D9ED074F-1C73-4C59-8864-93A2D7AB7529}">
   <ds:schemaRefs>
     <ds:schemaRef ds:uri="http://schemas.openxmlformats.org/officeDocument/2006/bibliography"/>
   </ds:schemaRefs>

</xml_diff>